<commit_message>
Update Behoefte analyse - Dean de Vries.docx
</commit_message>
<xml_diff>
--- a/Behoefte analyse - Dean de Vries.docx
+++ b/Behoefte analyse - Dean de Vries.docx
@@ -1390,7 +1390,7 @@
     </w:p>
     <w:p>
       <w:r>
-        <w:t>-</w:t>
+        <w:t>De aanleiding voor het maken van deze applicatie is het beschikbaar maken van de kennis en cultuur die bij de Amazigh taal hoort.</w:t>
       </w:r>
       <w:bookmarkStart w:id="2" w:name="_GoBack"/>
       <w:bookmarkEnd w:id="2"/>
@@ -1499,7 +1499,7 @@
         </w:numPr>
       </w:pPr>
       <w:r>
-        <w:t>Basisschool kinderen</w:t>
+        <w:t>Kinderen uit Amazigh (Basisschool kinderen).</w:t>
       </w:r>
     </w:p>
     <w:p/>
@@ -1550,6 +1550,7 @@
       </w:pPr>
       <w:bookmarkStart w:id="7" w:name="_Toc18602090"/>
       <w:r>
+        <w:lastRenderedPageBreak/>
         <w:br w:type="page"/>
       </w:r>
     </w:p>
@@ -3898,7 +3899,7 @@
 </file>
 
 <file path=customXml/itemProps1.xml><?xml version="1.0" encoding="utf-8"?>
-<ds:datastoreItem xmlns:ds="http://schemas.openxmlformats.org/officeDocument/2006/customXml" ds:itemID="{1CEC0B53-682C-4913-8F38-3545F8F6339F}">
+<ds:datastoreItem xmlns:ds="http://schemas.openxmlformats.org/officeDocument/2006/customXml" ds:itemID="{87604765-6AB4-415B-B4B1-DFAAE8685B54}">
   <ds:schemaRefs>
     <ds:schemaRef ds:uri="http://schemas.openxmlformats.org/officeDocument/2006/bibliography"/>
   </ds:schemaRefs>

</xml_diff>